<commit_message>
Oppdatert dokument med signatur
</commit_message>
<xml_diff>
--- a/Dokumentasjon/Prosjektdokument.docx
+++ b/Dokumentasjon/Prosjektdokument.docx
@@ -219,6 +219,86 @@
                 <w:color w:val="262626"/>
               </w:rPr>
             </w:pPr>
+            <w:r>
+              <w:rPr>
+                <w:rFonts w:ascii="Times New Roman" w:hAnsi="Times New Roman"/>
+                <w:b/>
+                <w:noProof/>
+                <w:color w:val="262626"/>
+                <w:lang w:eastAsia="nb-NO"/>
+              </w:rPr>
+              <mc:AlternateContent>
+                <mc:Choice Requires="wps">
+                  <w:drawing>
+                    <wp:anchor distT="0" distB="0" distL="114300" distR="114300" simplePos="0" relativeHeight="251668480" behindDoc="0" locked="0" layoutInCell="1" allowOverlap="1" wp14:anchorId="01A05660" wp14:editId="7F1E56BF">
+                      <wp:simplePos x="0" y="0"/>
+                      <wp:positionH relativeFrom="column">
+                        <wp:posOffset>-88265</wp:posOffset>
+                      </wp:positionH>
+                      <wp:positionV relativeFrom="paragraph">
+                        <wp:posOffset>-22860</wp:posOffset>
+                      </wp:positionV>
+                      <wp:extent cx="224790" cy="251460"/>
+                      <wp:effectExtent l="0" t="0" r="3810" b="0"/>
+                      <wp:wrapNone/>
+                      <wp:docPr id="9" name="Multipliser 9"/>
+                      <wp:cNvGraphicFramePr/>
+                      <a:graphic xmlns:a="http://schemas.openxmlformats.org/drawingml/2006/main">
+                        <a:graphicData uri="http://schemas.microsoft.com/office/word/2010/wordprocessingShape">
+                          <wps:wsp>
+                            <wps:cNvSpPr/>
+                            <wps:spPr>
+                              <a:xfrm>
+                                <a:off x="0" y="0"/>
+                                <a:ext cx="224790" cy="251460"/>
+                              </a:xfrm>
+                              <a:prstGeom prst="mathMultiply">
+                                <a:avLst/>
+                              </a:prstGeom>
+                            </wps:spPr>
+                            <wps:style>
+                              <a:lnRef idx="2">
+                                <a:schemeClr val="accent1">
+                                  <a:shade val="50000"/>
+                                </a:schemeClr>
+                              </a:lnRef>
+                              <a:fillRef idx="1">
+                                <a:schemeClr val="accent1"/>
+                              </a:fillRef>
+                              <a:effectRef idx="0">
+                                <a:schemeClr val="accent1"/>
+                              </a:effectRef>
+                              <a:fontRef idx="minor">
+                                <a:schemeClr val="lt1"/>
+                              </a:fontRef>
+                            </wps:style>
+                            <wps:bodyPr rot="0" spcFirstLastPara="0" vertOverflow="overflow" horzOverflow="overflow" vert="horz" wrap="square" lIns="91440" tIns="45720" rIns="91440" bIns="45720" numCol="1" spcCol="0" rtlCol="0" fromWordArt="0" anchor="ctr" anchorCtr="0" forceAA="0" compatLnSpc="1">
+                              <a:prstTxWarp prst="textNoShape">
+                                <a:avLst/>
+                              </a:prstTxWarp>
+                              <a:noAutofit/>
+                            </wps:bodyPr>
+                          </wps:wsp>
+                        </a:graphicData>
+                      </a:graphic>
+                      <wp14:sizeRelH relativeFrom="margin">
+                        <wp14:pctWidth>0</wp14:pctWidth>
+                      </wp14:sizeRelH>
+                      <wp14:sizeRelV relativeFrom="margin">
+                        <wp14:pctHeight>0</wp14:pctHeight>
+                      </wp14:sizeRelV>
+                    </wp:anchor>
+                  </w:drawing>
+                </mc:Choice>
+                <mc:Fallback>
+                  <w:pict>
+                    <v:shape id="Multipliser 9" o:spid="_x0000_s1026" style="position:absolute;margin-left:-6.95pt;margin-top:-1.8pt;width:17.7pt;height:19.8pt;z-index:251668480;visibility:visible;mso-wrap-style:square;mso-width-percent:0;mso-height-percent:0;mso-wrap-distance-left:9pt;mso-wrap-distance-top:0;mso-wrap-distance-right:9pt;mso-wrap-distance-bottom:0;mso-position-horizontal:absolute;mso-position-horizontal-relative:text;mso-position-vertical:absolute;mso-position-vertical-relative:text;mso-width-percent:0;mso-height-percent:0;mso-width-relative:margin;mso-height-relative:margin;v-text-anchor:middle" coordsize="224790,251460" o:gfxdata="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" path="m34280,78013l73697,42776r38698,43289l151093,42776r39417,35237l147853,125730r42657,47717l151093,208684,112395,165395,73697,208684,34280,173447,76937,125730,34280,78013xe" fillcolor="#4f81bd [3204]" strokecolor="#243f60 [1604]" strokeweight="2pt">
+                      <v:path arrowok="t" o:connecttype="custom" o:connectlocs="34280,78013;73697,42776;112395,86065;151093,42776;190510,78013;147853,125730;190510,173447;151093,208684;112395,165395;73697,208684;34280,173447;76937,125730;34280,78013" o:connectangles="0,0,0,0,0,0,0,0,0,0,0,0,0"/>
+                    </v:shape>
+                  </w:pict>
+                </mc:Fallback>
+              </mc:AlternateContent>
+            </w:r>
           </w:p>
         </w:tc>
         <w:tc>
@@ -333,8 +413,7 @@
       </w:tblPr>
       <w:tblGrid>
         <w:gridCol w:w="3827"/>
-        <w:gridCol w:w="2267"/>
-        <w:gridCol w:w="4076"/>
+        <w:gridCol w:w="6343"/>
       </w:tblGrid>
       <w:tr>
         <w:trPr>
@@ -374,7 +453,6 @@
         <w:tc>
           <w:tcPr>
             <w:tcW w:w="6343" w:type="dxa"/>
-            <w:gridSpan w:val="2"/>
             <w:tcBorders>
               <w:top w:val="single" w:sz="4" w:space="0" w:color="7F7F7F"/>
               <w:left w:val="single" w:sz="4" w:space="0" w:color="7F7F7F"/>
@@ -441,7 +519,6 @@
         <w:tc>
           <w:tcPr>
             <w:tcW w:w="6343" w:type="dxa"/>
-            <w:gridSpan w:val="2"/>
             <w:tcBorders>
               <w:top w:val="single" w:sz="4" w:space="0" w:color="7F7F7F"/>
               <w:left w:val="single" w:sz="4" w:space="0" w:color="7F7F7F"/>
@@ -508,7 +585,6 @@
         <w:tc>
           <w:tcPr>
             <w:tcW w:w="6343" w:type="dxa"/>
-            <w:gridSpan w:val="2"/>
             <w:tcBorders>
               <w:top w:val="single" w:sz="4" w:space="0" w:color="7F7F7F"/>
               <w:left w:val="single" w:sz="4" w:space="0" w:color="7F7F7F"/>
@@ -575,7 +651,6 @@
         <w:tc>
           <w:tcPr>
             <w:tcW w:w="6343" w:type="dxa"/>
-            <w:gridSpan w:val="2"/>
             <w:tcBorders>
               <w:top w:val="single" w:sz="4" w:space="0" w:color="7F7F7F"/>
               <w:left w:val="single" w:sz="4" w:space="0" w:color="7F7F7F"/>
@@ -642,7 +717,6 @@
         <w:tc>
           <w:tcPr>
             <w:tcW w:w="6343" w:type="dxa"/>
-            <w:gridSpan w:val="2"/>
             <w:tcBorders>
               <w:top w:val="single" w:sz="4" w:space="0" w:color="7F7F7F"/>
               <w:left w:val="single" w:sz="4" w:space="0" w:color="7F7F7F"/>
@@ -709,7 +783,6 @@
         <w:tc>
           <w:tcPr>
             <w:tcW w:w="6343" w:type="dxa"/>
-            <w:gridSpan w:val="2"/>
             <w:tcBorders>
               <w:top w:val="single" w:sz="4" w:space="0" w:color="7F7F7F"/>
               <w:left w:val="single" w:sz="4" w:space="0" w:color="7F7F7F"/>
@@ -727,6 +800,8 @@
                 <w:color w:val="262626"/>
               </w:rPr>
             </w:pPr>
+            <w:bookmarkStart w:id="1" w:name="_GoBack"/>
+            <w:bookmarkEnd w:id="1"/>
           </w:p>
         </w:tc>
       </w:tr>
@@ -768,6 +843,33 @@
         <w:tc>
           <w:tcPr>
             <w:tcW w:w="6343" w:type="dxa"/>
+            <w:tcBorders>
+              <w:top w:val="single" w:sz="4" w:space="0" w:color="7F7F7F"/>
+              <w:left w:val="single" w:sz="4" w:space="0" w:color="7F7F7F"/>
+              <w:bottom w:val="single" w:sz="4" w:space="0" w:color="7F7F7F"/>
+              <w:right w:val="single" w:sz="4" w:space="0" w:color="7F7F7F"/>
+            </w:tcBorders>
+            <w:vAlign w:val="center"/>
+          </w:tcPr>
+          <w:p>
+            <w:pPr>
+              <w:spacing w:after="0"/>
+              <w:rPr>
+                <w:rFonts w:ascii="Times New Roman" w:hAnsi="Times New Roman"/>
+                <w:b/>
+                <w:color w:val="262626"/>
+              </w:rPr>
+            </w:pPr>
+          </w:p>
+        </w:tc>
+      </w:tr>
+      <w:tr>
+        <w:trPr>
+          <w:trHeight w:val="398"/>
+        </w:trPr>
+        <w:tc>
+          <w:tcPr>
+            <w:tcW w:w="10170" w:type="dxa"/>
             <w:gridSpan w:val="2"/>
             <w:tcBorders>
               <w:top w:val="single" w:sz="4" w:space="0" w:color="7F7F7F"/>
@@ -779,11 +881,93 @@
           </w:tcPr>
           <w:p>
             <w:pPr>
-              <w:spacing w:after="0"/>
+              <w:spacing w:before="240" w:after="0"/>
               <w:rPr>
                 <w:rFonts w:ascii="Times New Roman" w:hAnsi="Times New Roman"/>
                 <w:b/>
                 <w:color w:val="262626"/>
+              </w:rPr>
+            </w:pPr>
+            <w:r>
+              <w:rPr>
+                <w:rFonts w:ascii="Times New Roman" w:hAnsi="Times New Roman"/>
+                <w:b/>
+                <w:color w:val="262626"/>
+              </w:rPr>
+              <w:t xml:space="preserve">Sammendrag (maks 100 ord): </w:t>
+            </w:r>
+            <w:r>
+              <w:rPr>
+                <w:rFonts w:ascii="Times New Roman" w:hAnsi="Times New Roman"/>
+                <w:b/>
+                <w:color w:val="262626"/>
+              </w:rPr>
+              <w:t xml:space="preserve"> </w:t>
+            </w:r>
+          </w:p>
+          <w:p>
+            <w:pPr>
+              <w:spacing w:before="240" w:after="0"/>
+              <w:rPr>
+                <w:rFonts w:ascii="Times New Roman" w:hAnsi="Times New Roman"/>
+                <w:b/>
+                <w:color w:val="262626"/>
+              </w:rPr>
+            </w:pPr>
+            <w:r>
+              <w:rPr>
+                <w:rFonts w:ascii="Times New Roman" w:hAnsi="Times New Roman"/>
+                <w:b/>
+                <w:color w:val="262626"/>
+              </w:rPr>
+              <w:t xml:space="preserve">I dette dokumentet tar vi for oss en løsning på vegne av vår kunde, Westerdals. Løsningen skal utvikles over 2 iterasjoner og vi skal jobbe etter </w:t>
+            </w:r>
+            <w:proofErr w:type="spellStart"/>
+            <w:r>
+              <w:rPr>
+                <w:rFonts w:ascii="Times New Roman" w:hAnsi="Times New Roman"/>
+                <w:b/>
+                <w:color w:val="262626"/>
+              </w:rPr>
+              <w:t>MFSs</w:t>
+            </w:r>
+            <w:proofErr w:type="spellEnd"/>
+            <w:r>
+              <w:rPr>
+                <w:rFonts w:ascii="Times New Roman" w:hAnsi="Times New Roman"/>
+                <w:b/>
+                <w:color w:val="262626"/>
+              </w:rPr>
+              <w:t xml:space="preserve"> rammeverk.</w:t>
+            </w:r>
+          </w:p>
+          <w:p>
+            <w:pPr>
+              <w:spacing w:after="0"/>
+              <w:rPr>
+                <w:rFonts w:ascii="Times New Roman" w:hAnsi="Times New Roman"/>
+                <w:b/>
+                <w:color w:val="262626"/>
+              </w:rPr>
+            </w:pPr>
+          </w:p>
+          <w:p>
+            <w:pPr>
+              <w:spacing w:after="0"/>
+              <w:rPr>
+                <w:rFonts w:ascii="Times New Roman" w:hAnsi="Times New Roman"/>
+                <w:b/>
+                <w:color w:val="262626"/>
+              </w:rPr>
+            </w:pPr>
+          </w:p>
+          <w:p>
+            <w:pPr>
+              <w:spacing w:after="0"/>
+              <w:rPr>
+                <w:rFonts w:ascii="Times New Roman" w:hAnsi="Times New Roman"/>
+                <w:b/>
+                <w:color w:val="BFBFBF"/>
               </w:rPr>
             </w:pPr>
           </w:p>
@@ -791,128 +975,11 @@
       </w:tr>
       <w:tr>
         <w:trPr>
-          <w:trHeight w:val="398"/>
+          <w:trHeight w:val="496"/>
         </w:trPr>
         <w:tc>
           <w:tcPr>
             <w:tcW w:w="10170" w:type="dxa"/>
-            <w:gridSpan w:val="3"/>
-            <w:tcBorders>
-              <w:top w:val="single" w:sz="4" w:space="0" w:color="7F7F7F"/>
-              <w:left w:val="single" w:sz="4" w:space="0" w:color="7F7F7F"/>
-              <w:bottom w:val="single" w:sz="4" w:space="0" w:color="7F7F7F"/>
-              <w:right w:val="single" w:sz="4" w:space="0" w:color="7F7F7F"/>
-            </w:tcBorders>
-            <w:vAlign w:val="center"/>
-          </w:tcPr>
-          <w:p>
-            <w:pPr>
-              <w:spacing w:before="240" w:after="0"/>
-              <w:rPr>
-                <w:rFonts w:ascii="Times New Roman" w:hAnsi="Times New Roman"/>
-                <w:b/>
-                <w:color w:val="262626"/>
-              </w:rPr>
-            </w:pPr>
-            <w:r>
-              <w:rPr>
-                <w:rFonts w:ascii="Times New Roman" w:hAnsi="Times New Roman"/>
-                <w:b/>
-                <w:color w:val="262626"/>
-              </w:rPr>
-              <w:t xml:space="preserve">Sammendrag (maks 100 ord): </w:t>
-            </w:r>
-          </w:p>
-          <w:p>
-            <w:pPr>
-              <w:spacing w:before="240" w:after="0"/>
-              <w:rPr>
-                <w:rFonts w:ascii="Times New Roman" w:hAnsi="Times New Roman"/>
-                <w:b/>
-                <w:color w:val="262626"/>
-              </w:rPr>
-            </w:pPr>
-          </w:p>
-          <w:p>
-            <w:pPr>
-              <w:spacing w:after="0"/>
-              <w:rPr>
-                <w:rFonts w:ascii="Times New Roman" w:hAnsi="Times New Roman"/>
-                <w:b/>
-                <w:color w:val="262626"/>
-              </w:rPr>
-            </w:pPr>
-          </w:p>
-          <w:p>
-            <w:pPr>
-              <w:spacing w:after="0"/>
-              <w:rPr>
-                <w:rFonts w:ascii="Times New Roman" w:hAnsi="Times New Roman"/>
-                <w:b/>
-                <w:color w:val="262626"/>
-              </w:rPr>
-            </w:pPr>
-          </w:p>
-          <w:p>
-            <w:pPr>
-              <w:spacing w:after="0"/>
-              <w:rPr>
-                <w:rFonts w:ascii="Times New Roman" w:hAnsi="Times New Roman"/>
-                <w:b/>
-                <w:color w:val="262626"/>
-              </w:rPr>
-            </w:pPr>
-          </w:p>
-          <w:p>
-            <w:pPr>
-              <w:spacing w:after="0"/>
-              <w:rPr>
-                <w:rFonts w:ascii="Times New Roman" w:hAnsi="Times New Roman"/>
-                <w:b/>
-                <w:color w:val="BFBFBF"/>
-              </w:rPr>
-            </w:pPr>
-          </w:p>
-        </w:tc>
-      </w:tr>
-      <w:tr>
-        <w:trPr>
-          <w:trHeight w:val="398"/>
-        </w:trPr>
-        <w:tc>
-          <w:tcPr>
-            <w:tcW w:w="3827" w:type="dxa"/>
-            <w:tcBorders>
-              <w:top w:val="single" w:sz="4" w:space="0" w:color="7F7F7F"/>
-              <w:left w:val="single" w:sz="4" w:space="0" w:color="7F7F7F"/>
-              <w:bottom w:val="single" w:sz="4" w:space="0" w:color="7F7F7F"/>
-              <w:right w:val="single" w:sz="4" w:space="0" w:color="7F7F7F"/>
-            </w:tcBorders>
-            <w:vAlign w:val="center"/>
-            <w:hideMark/>
-          </w:tcPr>
-          <w:p>
-            <w:pPr>
-              <w:spacing w:after="0"/>
-              <w:rPr>
-                <w:rFonts w:ascii="Times New Roman" w:hAnsi="Times New Roman"/>
-                <w:b/>
-                <w:color w:val="262626"/>
-              </w:rPr>
-            </w:pPr>
-            <w:r>
-              <w:rPr>
-                <w:rFonts w:ascii="Times New Roman" w:hAnsi="Times New Roman"/>
-                <w:b/>
-                <w:color w:val="262626"/>
-              </w:rPr>
-              <w:t xml:space="preserve">Gruppenummer: </w:t>
-            </w:r>
-          </w:p>
-        </w:tc>
-        <w:tc>
-          <w:tcPr>
-            <w:tcW w:w="6343" w:type="dxa"/>
             <w:gridSpan w:val="2"/>
             <w:tcBorders>
               <w:top w:val="single" w:sz="4" w:space="0" w:color="7F7F7F"/>
@@ -928,399 +995,61 @@
               <w:rPr>
                 <w:rFonts w:ascii="Times New Roman" w:hAnsi="Times New Roman"/>
                 <w:b/>
+                <w:iCs/>
                 <w:color w:val="262626"/>
               </w:rPr>
             </w:pPr>
             <w:r>
-              <w:rPr>
-                <w:rFonts w:ascii="Times New Roman" w:hAnsi="Times New Roman"/>
-                <w:b/>
-                <w:color w:val="262626"/>
-              </w:rPr>
-              <w:t>37</w:t>
-            </w:r>
-          </w:p>
-        </w:tc>
-      </w:tr>
-      <w:tr>
-        <w:trPr>
-          <w:trHeight w:val="348"/>
-        </w:trPr>
-        <w:tc>
-          <w:tcPr>
-            <w:tcW w:w="3827" w:type="dxa"/>
-            <w:tcBorders>
-              <w:top w:val="single" w:sz="4" w:space="0" w:color="7F7F7F"/>
-              <w:left w:val="single" w:sz="4" w:space="0" w:color="7F7F7F"/>
-              <w:bottom w:val="single" w:sz="4" w:space="0" w:color="7F7F7F"/>
-              <w:right w:val="single" w:sz="4" w:space="0" w:color="7F7F7F"/>
-            </w:tcBorders>
-            <w:vAlign w:val="center"/>
-            <w:hideMark/>
-          </w:tcPr>
-          <w:p>
-            <w:pPr>
-              <w:spacing w:after="0"/>
-              <w:rPr>
-                <w:rFonts w:ascii="Times New Roman" w:hAnsi="Times New Roman"/>
-                <w:b/>
-                <w:color w:val="262626"/>
-              </w:rPr>
-            </w:pPr>
-            <w:r>
-              <w:rPr>
-                <w:rFonts w:ascii="Times New Roman" w:hAnsi="Times New Roman"/>
-                <w:b/>
-                <w:color w:val="262626"/>
-              </w:rPr>
-              <w:t>Studentnavn:</w:t>
-            </w:r>
-          </w:p>
-        </w:tc>
-        <w:tc>
-          <w:tcPr>
-            <w:tcW w:w="2267" w:type="dxa"/>
-            <w:tcBorders>
-              <w:top w:val="single" w:sz="4" w:space="0" w:color="7F7F7F"/>
-              <w:left w:val="single" w:sz="4" w:space="0" w:color="7F7F7F"/>
-              <w:bottom w:val="single" w:sz="4" w:space="0" w:color="7F7F7F"/>
-              <w:right w:val="single" w:sz="4" w:space="0" w:color="7F7F7F"/>
-            </w:tcBorders>
-            <w:vAlign w:val="center"/>
-            <w:hideMark/>
-          </w:tcPr>
-          <w:p>
-            <w:pPr>
-              <w:spacing w:after="0"/>
-              <w:rPr>
-                <w:rFonts w:ascii="Times New Roman" w:hAnsi="Times New Roman"/>
-                <w:b/>
-                <w:color w:val="262626"/>
-              </w:rPr>
-            </w:pPr>
-            <w:r>
-              <w:rPr>
-                <w:rFonts w:ascii="Times New Roman" w:hAnsi="Times New Roman"/>
-                <w:b/>
-                <w:color w:val="262626"/>
-              </w:rPr>
-              <w:t>Studentnummer:</w:t>
-            </w:r>
-          </w:p>
-        </w:tc>
-        <w:tc>
-          <w:tcPr>
-            <w:tcW w:w="4076" w:type="dxa"/>
-            <w:tcBorders>
-              <w:top w:val="single" w:sz="4" w:space="0" w:color="7F7F7F"/>
-              <w:left w:val="single" w:sz="4" w:space="0" w:color="7F7F7F"/>
-              <w:bottom w:val="single" w:sz="4" w:space="0" w:color="7F7F7F"/>
-              <w:right w:val="single" w:sz="4" w:space="0" w:color="7F7F7F"/>
-            </w:tcBorders>
-            <w:vAlign w:val="center"/>
-            <w:hideMark/>
-          </w:tcPr>
-          <w:p>
-            <w:pPr>
-              <w:spacing w:after="0"/>
-              <w:rPr>
-                <w:rFonts w:ascii="Times New Roman" w:hAnsi="Times New Roman"/>
-                <w:b/>
-                <w:color w:val="262626"/>
-              </w:rPr>
-            </w:pPr>
-            <w:r>
-              <w:rPr>
-                <w:rFonts w:ascii="Times New Roman" w:hAnsi="Times New Roman"/>
-                <w:b/>
-                <w:color w:val="262626"/>
-              </w:rPr>
-              <w:t>Signatur:</w:t>
-            </w:r>
-          </w:p>
-        </w:tc>
-      </w:tr>
-      <w:tr>
-        <w:trPr>
-          <w:trHeight w:val="496"/>
-        </w:trPr>
-        <w:tc>
-          <w:tcPr>
-            <w:tcW w:w="3827" w:type="dxa"/>
-            <w:tcBorders>
-              <w:top w:val="single" w:sz="4" w:space="0" w:color="7F7F7F"/>
-              <w:left w:val="single" w:sz="4" w:space="0" w:color="7F7F7F"/>
-              <w:bottom w:val="single" w:sz="4" w:space="0" w:color="7F7F7F"/>
-              <w:right w:val="single" w:sz="4" w:space="0" w:color="7F7F7F"/>
-            </w:tcBorders>
-            <w:vAlign w:val="center"/>
-          </w:tcPr>
-          <w:p>
-            <w:pPr>
-              <w:spacing w:after="0"/>
-              <w:rPr>
-                <w:rFonts w:ascii="Times New Roman" w:hAnsi="Times New Roman"/>
-                <w:b/>
-                <w:color w:val="262626"/>
-              </w:rPr>
-            </w:pPr>
-            <w:r>
-              <w:rPr>
-                <w:rFonts w:ascii="Times New Roman" w:hAnsi="Times New Roman"/>
-                <w:b/>
-                <w:color w:val="262626"/>
-              </w:rPr>
-              <w:t>Jarle Farstad</w:t>
-            </w:r>
-          </w:p>
-        </w:tc>
-        <w:tc>
-          <w:tcPr>
-            <w:tcW w:w="2267" w:type="dxa"/>
-            <w:tcBorders>
-              <w:top w:val="single" w:sz="4" w:space="0" w:color="7F7F7F"/>
-              <w:left w:val="single" w:sz="4" w:space="0" w:color="7F7F7F"/>
-              <w:bottom w:val="single" w:sz="4" w:space="0" w:color="7F7F7F"/>
-              <w:right w:val="single" w:sz="4" w:space="0" w:color="7F7F7F"/>
-            </w:tcBorders>
-            <w:vAlign w:val="center"/>
-          </w:tcPr>
-          <w:p>
-            <w:pPr>
-              <w:spacing w:after="0"/>
-              <w:rPr>
-                <w:rFonts w:ascii="Times New Roman" w:hAnsi="Times New Roman"/>
-                <w:b/>
-                <w:color w:val="262626"/>
-              </w:rPr>
-            </w:pPr>
-          </w:p>
-        </w:tc>
-        <w:tc>
-          <w:tcPr>
-            <w:tcW w:w="4076" w:type="dxa"/>
-            <w:tcBorders>
-              <w:top w:val="single" w:sz="4" w:space="0" w:color="7F7F7F"/>
-              <w:left w:val="single" w:sz="4" w:space="0" w:color="7F7F7F"/>
-              <w:bottom w:val="single" w:sz="4" w:space="0" w:color="7F7F7F"/>
-              <w:right w:val="single" w:sz="4" w:space="0" w:color="7F7F7F"/>
-            </w:tcBorders>
-            <w:vAlign w:val="center"/>
-          </w:tcPr>
-          <w:p>
-            <w:pPr>
-              <w:spacing w:after="0"/>
-              <w:rPr>
-                <w:rFonts w:ascii="Times New Roman" w:hAnsi="Times New Roman"/>
-                <w:b/>
-                <w:color w:val="262626"/>
-              </w:rPr>
-            </w:pPr>
-          </w:p>
-        </w:tc>
-      </w:tr>
-      <w:tr>
-        <w:trPr>
-          <w:trHeight w:val="496"/>
-        </w:trPr>
-        <w:tc>
-          <w:tcPr>
-            <w:tcW w:w="3827" w:type="dxa"/>
-            <w:tcBorders>
-              <w:top w:val="single" w:sz="4" w:space="0" w:color="7F7F7F"/>
-              <w:left w:val="single" w:sz="4" w:space="0" w:color="7F7F7F"/>
-              <w:bottom w:val="single" w:sz="4" w:space="0" w:color="7F7F7F"/>
-              <w:right w:val="single" w:sz="4" w:space="0" w:color="7F7F7F"/>
-            </w:tcBorders>
-            <w:vAlign w:val="center"/>
-          </w:tcPr>
-          <w:p>
-            <w:pPr>
-              <w:spacing w:after="0"/>
-              <w:rPr>
-                <w:rFonts w:ascii="Times New Roman" w:hAnsi="Times New Roman"/>
-                <w:b/>
-                <w:color w:val="262626"/>
-              </w:rPr>
-            </w:pPr>
-            <w:r>
-              <w:rPr>
-                <w:rFonts w:ascii="Times New Roman" w:hAnsi="Times New Roman"/>
-                <w:b/>
-                <w:color w:val="262626"/>
-              </w:rPr>
-              <w:t>Axel Semb</w:t>
-            </w:r>
-          </w:p>
-        </w:tc>
-        <w:tc>
-          <w:tcPr>
-            <w:tcW w:w="2267" w:type="dxa"/>
-            <w:tcBorders>
-              <w:top w:val="single" w:sz="4" w:space="0" w:color="7F7F7F"/>
-              <w:left w:val="single" w:sz="4" w:space="0" w:color="7F7F7F"/>
-              <w:bottom w:val="single" w:sz="4" w:space="0" w:color="7F7F7F"/>
-              <w:right w:val="single" w:sz="4" w:space="0" w:color="7F7F7F"/>
-            </w:tcBorders>
-            <w:vAlign w:val="center"/>
-          </w:tcPr>
-          <w:p>
-            <w:pPr>
-              <w:spacing w:after="0"/>
-              <w:rPr>
-                <w:rFonts w:ascii="Times New Roman" w:hAnsi="Times New Roman"/>
-                <w:b/>
-                <w:color w:val="262626"/>
-              </w:rPr>
-            </w:pPr>
-          </w:p>
-        </w:tc>
-        <w:tc>
-          <w:tcPr>
-            <w:tcW w:w="4076" w:type="dxa"/>
-            <w:tcBorders>
-              <w:top w:val="single" w:sz="4" w:space="0" w:color="7F7F7F"/>
-              <w:left w:val="single" w:sz="4" w:space="0" w:color="7F7F7F"/>
-              <w:bottom w:val="single" w:sz="4" w:space="0" w:color="7F7F7F"/>
-              <w:right w:val="single" w:sz="4" w:space="0" w:color="7F7F7F"/>
-            </w:tcBorders>
-            <w:vAlign w:val="center"/>
-          </w:tcPr>
-          <w:p>
-            <w:pPr>
-              <w:spacing w:after="0"/>
-              <w:rPr>
-                <w:rFonts w:ascii="Times New Roman" w:hAnsi="Times New Roman"/>
-                <w:b/>
-                <w:color w:val="262626"/>
-              </w:rPr>
-            </w:pPr>
-          </w:p>
-        </w:tc>
-      </w:tr>
-      <w:tr>
-        <w:trPr>
-          <w:trHeight w:val="496"/>
-        </w:trPr>
-        <w:tc>
-          <w:tcPr>
-            <w:tcW w:w="3827" w:type="dxa"/>
-            <w:tcBorders>
-              <w:top w:val="single" w:sz="4" w:space="0" w:color="7F7F7F"/>
-              <w:left w:val="single" w:sz="4" w:space="0" w:color="7F7F7F"/>
-              <w:bottom w:val="single" w:sz="4" w:space="0" w:color="7F7F7F"/>
-              <w:right w:val="single" w:sz="4" w:space="0" w:color="7F7F7F"/>
-            </w:tcBorders>
-            <w:vAlign w:val="center"/>
-          </w:tcPr>
-          <w:p>
-            <w:pPr>
-              <w:spacing w:after="0"/>
-              <w:rPr>
-                <w:rFonts w:ascii="Times New Roman" w:hAnsi="Times New Roman"/>
-                <w:b/>
-                <w:color w:val="262626"/>
-              </w:rPr>
-            </w:pPr>
-            <w:r>
-              <w:rPr>
-                <w:rFonts w:ascii="Times New Roman" w:hAnsi="Times New Roman"/>
-                <w:b/>
-                <w:color w:val="262626"/>
-              </w:rPr>
-              <w:t xml:space="preserve">Bjørn </w:t>
-            </w:r>
-            <w:proofErr w:type="spellStart"/>
-            <w:r>
-              <w:rPr>
-                <w:rFonts w:ascii="Times New Roman" w:hAnsi="Times New Roman"/>
-                <w:b/>
-                <w:color w:val="262626"/>
-              </w:rPr>
-              <w:t>Reitzer</w:t>
-            </w:r>
-            <w:proofErr w:type="spellEnd"/>
-            <w:r>
-              <w:rPr>
-                <w:rFonts w:ascii="Times New Roman" w:hAnsi="Times New Roman"/>
-                <w:b/>
-                <w:color w:val="262626"/>
-              </w:rPr>
-              <w:t xml:space="preserve"> Johannessen</w:t>
-            </w:r>
-          </w:p>
-        </w:tc>
-        <w:tc>
-          <w:tcPr>
-            <w:tcW w:w="2267" w:type="dxa"/>
-            <w:tcBorders>
-              <w:top w:val="single" w:sz="4" w:space="0" w:color="7F7F7F"/>
-              <w:left w:val="single" w:sz="4" w:space="0" w:color="7F7F7F"/>
-              <w:bottom w:val="single" w:sz="4" w:space="0" w:color="7F7F7F"/>
-              <w:right w:val="single" w:sz="4" w:space="0" w:color="7F7F7F"/>
-            </w:tcBorders>
-            <w:vAlign w:val="center"/>
-          </w:tcPr>
-          <w:p>
-            <w:pPr>
-              <w:spacing w:after="0"/>
-              <w:rPr>
-                <w:rFonts w:ascii="Times New Roman" w:hAnsi="Times New Roman"/>
-                <w:b/>
-                <w:color w:val="262626"/>
-              </w:rPr>
-            </w:pPr>
-          </w:p>
-        </w:tc>
-        <w:tc>
-          <w:tcPr>
-            <w:tcW w:w="4076" w:type="dxa"/>
-            <w:tcBorders>
-              <w:top w:val="single" w:sz="4" w:space="0" w:color="7F7F7F"/>
-              <w:left w:val="single" w:sz="4" w:space="0" w:color="7F7F7F"/>
-              <w:bottom w:val="single" w:sz="4" w:space="0" w:color="7F7F7F"/>
-              <w:right w:val="single" w:sz="4" w:space="0" w:color="7F7F7F"/>
-            </w:tcBorders>
-            <w:vAlign w:val="center"/>
-          </w:tcPr>
-          <w:p>
-            <w:pPr>
-              <w:spacing w:after="0"/>
-              <w:rPr>
-                <w:rFonts w:ascii="Times New Roman" w:hAnsi="Times New Roman"/>
-                <w:b/>
-                <w:color w:val="262626"/>
-              </w:rPr>
-            </w:pPr>
-          </w:p>
-        </w:tc>
-      </w:tr>
-      <w:tr>
-        <w:trPr>
-          <w:trHeight w:val="496"/>
-        </w:trPr>
-        <w:tc>
-          <w:tcPr>
-            <w:tcW w:w="10170" w:type="dxa"/>
-            <w:gridSpan w:val="3"/>
-            <w:tcBorders>
-              <w:top w:val="single" w:sz="4" w:space="0" w:color="7F7F7F"/>
-              <w:left w:val="single" w:sz="4" w:space="0" w:color="7F7F7F"/>
-              <w:bottom w:val="single" w:sz="4" w:space="0" w:color="7F7F7F"/>
-              <w:right w:val="single" w:sz="4" w:space="0" w:color="7F7F7F"/>
-            </w:tcBorders>
-            <w:vAlign w:val="center"/>
-          </w:tcPr>
-          <w:p>
-            <w:pPr>
-              <w:spacing w:after="0"/>
               <w:rPr>
                 <w:rFonts w:ascii="Times New Roman" w:hAnsi="Times New Roman"/>
                 <w:b/>
                 <w:iCs/>
+                <w:noProof/>
                 <w:color w:val="262626"/>
-              </w:rPr>
-            </w:pPr>
+                <w:lang w:eastAsia="nb-NO"/>
+              </w:rPr>
+              <w:drawing>
+                <wp:inline distT="0" distB="0" distL="0" distR="0">
+                  <wp:extent cx="6320790" cy="2143760"/>
+                  <wp:effectExtent l="0" t="0" r="3810" b="8890"/>
+                  <wp:docPr id="8" name="Bilde 8"/>
+                  <wp:cNvGraphicFramePr>
+                    <a:graphicFrameLocks xmlns:a="http://schemas.openxmlformats.org/drawingml/2006/main" noChangeAspect="1"/>
+                  </wp:cNvGraphicFramePr>
+                  <a:graphic xmlns:a="http://schemas.openxmlformats.org/drawingml/2006/main">
+                    <a:graphicData uri="http://schemas.openxmlformats.org/drawingml/2006/picture">
+                      <pic:pic xmlns:pic="http://schemas.openxmlformats.org/drawingml/2006/picture">
+                        <pic:nvPicPr>
+                          <pic:cNvPr id="0" name="20140314_133634.jpg"/>
+                          <pic:cNvPicPr/>
+                        </pic:nvPicPr>
+                        <pic:blipFill>
+                          <a:blip r:embed="rId11" cstate="print">
+                            <a:extLst>
+                              <a:ext uri="{28A0092B-C50C-407E-A947-70E740481C1C}">
+                                <a14:useLocalDpi xmlns:a14="http://schemas.microsoft.com/office/drawing/2010/main" val="0"/>
+                              </a:ext>
+                            </a:extLst>
+                          </a:blip>
+                          <a:stretch>
+                            <a:fillRect/>
+                          </a:stretch>
+                        </pic:blipFill>
+                        <pic:spPr>
+                          <a:xfrm>
+                            <a:off x="0" y="0"/>
+                            <a:ext cx="6320790" cy="2143760"/>
+                          </a:xfrm>
+                          <a:prstGeom prst="rect">
+                            <a:avLst/>
+                          </a:prstGeom>
+                        </pic:spPr>
+                      </pic:pic>
+                    </a:graphicData>
+                  </a:graphic>
+                </wp:inline>
+              </w:drawing>
+            </w:r>
           </w:p>
           <w:p>
             <w:pPr>
@@ -3276,7 +3005,7 @@
           <w:szCs w:val="32"/>
         </w:rPr>
       </w:pPr>
-      <w:bookmarkStart w:id="1" w:name="_Toc382562238"/>
+      <w:bookmarkStart w:id="2" w:name="_Toc382562238"/>
       <w:r>
         <w:rPr>
           <w:rFonts w:ascii="Times New Roman" w:hAnsi="Times New Roman"/>
@@ -3287,7 +3016,7 @@
         <w:lastRenderedPageBreak/>
         <w:t>Innledning</w:t>
       </w:r>
-      <w:bookmarkEnd w:id="1"/>
+      <w:bookmarkEnd w:id="2"/>
     </w:p>
     <w:p>
       <w:pPr>
@@ -3452,14 +3181,12 @@
                 <w:rFonts w:ascii="Times New Roman" w:hAnsi="Times New Roman"/>
               </w:rPr>
             </w:pPr>
-            <w:proofErr w:type="spellStart"/>
             <w:r>
               <w:rPr>
                 <w:rFonts w:ascii="Times New Roman" w:hAnsi="Times New Roman"/>
               </w:rPr>
               <w:t>Visjonering</w:t>
             </w:r>
-            <w:proofErr w:type="spellEnd"/>
           </w:p>
         </w:tc>
         <w:tc>
@@ -3911,8 +3638,7 @@
           <w:szCs w:val="32"/>
         </w:rPr>
       </w:pPr>
-      <w:bookmarkStart w:id="2" w:name="_Toc382562239"/>
-      <w:proofErr w:type="spellStart"/>
+      <w:bookmarkStart w:id="3" w:name="_Toc382562239"/>
       <w:r>
         <w:rPr>
           <w:rFonts w:ascii="Times New Roman" w:hAnsi="Times New Roman"/>
@@ -3923,8 +3649,7 @@
         <w:lastRenderedPageBreak/>
         <w:t>Visjonering</w:t>
       </w:r>
-      <w:bookmarkEnd w:id="2"/>
-      <w:proofErr w:type="spellEnd"/>
+      <w:bookmarkEnd w:id="3"/>
     </w:p>
     <w:p/>
     <w:p>
@@ -4403,7 +4128,7 @@
           <w:szCs w:val="32"/>
         </w:rPr>
       </w:pPr>
-      <w:bookmarkStart w:id="3" w:name="_Toc382562240"/>
+      <w:bookmarkStart w:id="4" w:name="_Toc382562240"/>
       <w:r>
         <w:rPr>
           <w:rFonts w:ascii="Times New Roman" w:hAnsi="Times New Roman"/>
@@ -4414,7 +4139,7 @@
         <w:lastRenderedPageBreak/>
         <w:t>Planlegging</w:t>
       </w:r>
-      <w:bookmarkEnd w:id="3"/>
+      <w:bookmarkEnd w:id="4"/>
     </w:p>
     <w:p/>
     <w:p>
@@ -4428,7 +4153,7 @@
           <w:szCs w:val="28"/>
         </w:rPr>
       </w:pPr>
-      <w:bookmarkStart w:id="4" w:name="_Toc382562241"/>
+      <w:bookmarkStart w:id="5" w:name="_Toc382562241"/>
       <w:r>
         <w:rPr>
           <w:rFonts w:ascii="Times New Roman" w:hAnsi="Times New Roman"/>
@@ -4439,7 +4164,7 @@
         </w:rPr>
         <w:t>Konseptuelt design</w:t>
       </w:r>
-      <w:bookmarkEnd w:id="4"/>
+      <w:bookmarkEnd w:id="5"/>
     </w:p>
     <w:p>
       <w:pPr>
@@ -8480,7 +8205,7 @@
                     <pic:cNvPicPr/>
                   </pic:nvPicPr>
                   <pic:blipFill>
-                    <a:blip r:embed="rId11">
+                    <a:blip r:embed="rId12">
                       <a:extLst>
                         <a:ext uri="{28A0092B-C50C-407E-A947-70E740481C1C}">
                           <a14:useLocalDpi xmlns:a14="http://schemas.microsoft.com/office/drawing/2010/main" val="0"/>
@@ -8685,7 +8410,7 @@
           <w:szCs w:val="28"/>
         </w:rPr>
       </w:pPr>
-      <w:bookmarkStart w:id="5" w:name="_Toc382562242"/>
+      <w:bookmarkStart w:id="6" w:name="_Toc382562242"/>
       <w:r>
         <w:rPr>
           <w:rFonts w:ascii="Times New Roman" w:hAnsi="Times New Roman"/>
@@ -8697,7 +8422,7 @@
         <w:lastRenderedPageBreak/>
         <w:t>Logisk design</w:t>
       </w:r>
-      <w:bookmarkEnd w:id="5"/>
+      <w:bookmarkEnd w:id="6"/>
     </w:p>
     <w:p>
       <w:pPr>
@@ -8789,7 +8514,7 @@
                     <pic:cNvPicPr/>
                   </pic:nvPicPr>
                   <pic:blipFill>
-                    <a:blip r:embed="rId12">
+                    <a:blip r:embed="rId13">
                       <a:extLst>
                         <a:ext uri="{28A0092B-C50C-407E-A947-70E740481C1C}">
                           <a14:useLocalDpi xmlns:a14="http://schemas.microsoft.com/office/drawing/2010/main" val="0"/>
@@ -8852,13 +8577,7 @@
         <w:t>: utkast logisk design</w:t>
       </w:r>
     </w:p>
-    <w:p>
-      <w:pPr>
-        <w:rPr>
-          <w:rFonts w:ascii="Times New Roman" w:hAnsi="Times New Roman"/>
-        </w:rPr>
-      </w:pPr>
-    </w:p>
+    <w:bookmarkStart w:id="7" w:name="_Toc382562243"/>
     <w:p>
       <w:pPr>
         <w:pStyle w:val="Overskrift2"/>
@@ -8870,7 +8589,205 @@
           <w:szCs w:val="28"/>
         </w:rPr>
       </w:pPr>
-      <w:bookmarkStart w:id="6" w:name="_Toc382562243"/>
+      <w:r>
+        <w:rPr>
+          <w:noProof/>
+          <w:lang w:eastAsia="nb-NO"/>
+        </w:rPr>
+        <mc:AlternateContent>
+          <mc:Choice Requires="wps">
+            <w:drawing>
+              <wp:anchor distT="0" distB="0" distL="114300" distR="114300" simplePos="0" relativeHeight="251667456" behindDoc="0" locked="0" layoutInCell="1" allowOverlap="1" wp14:anchorId="7D2822B7" wp14:editId="07C8BE98">
+                <wp:simplePos x="0" y="0"/>
+                <wp:positionH relativeFrom="column">
+                  <wp:posOffset>2638425</wp:posOffset>
+                </wp:positionH>
+                <wp:positionV relativeFrom="paragraph">
+                  <wp:posOffset>2235835</wp:posOffset>
+                </wp:positionV>
+                <wp:extent cx="3128010" cy="635"/>
+                <wp:effectExtent l="0" t="0" r="0" b="0"/>
+                <wp:wrapSquare wrapText="bothSides"/>
+                <wp:docPr id="7" name="Tekstboks 7"/>
+                <wp:cNvGraphicFramePr/>
+                <a:graphic xmlns:a="http://schemas.openxmlformats.org/drawingml/2006/main">
+                  <a:graphicData uri="http://schemas.microsoft.com/office/word/2010/wordprocessingShape">
+                    <wps:wsp>
+                      <wps:cNvSpPr txBox="1"/>
+                      <wps:spPr>
+                        <a:xfrm>
+                          <a:off x="0" y="0"/>
+                          <a:ext cx="3128010" cy="635"/>
+                        </a:xfrm>
+                        <a:prstGeom prst="rect">
+                          <a:avLst/>
+                        </a:prstGeom>
+                        <a:solidFill>
+                          <a:prstClr val="white"/>
+                        </a:solidFill>
+                        <a:ln>
+                          <a:noFill/>
+                        </a:ln>
+                        <a:effectLst/>
+                      </wps:spPr>
+                      <wps:txbx>
+                        <w:txbxContent>
+                          <w:p>
+                            <w:pPr>
+                              <w:pStyle w:val="Bildetekst"/>
+                              <w:jc w:val="right"/>
+                              <w:rPr>
+                                <w:rFonts w:ascii="Times New Roman" w:hAnsi="Times New Roman"/>
+                                <w:noProof/>
+                                <w:color w:val="365F91" w:themeColor="accent1" w:themeShade="BF"/>
+                              </w:rPr>
+                            </w:pPr>
+                            <w:r>
+                              <w:t xml:space="preserve">Figur </w:t>
+                            </w:r>
+                            <w:r>
+                              <w:fldChar w:fldCharType="begin"/>
+                            </w:r>
+                            <w:r>
+                              <w:instrText xml:space="preserve"> SEQ Figur \* ARABIC </w:instrText>
+                            </w:r>
+                            <w:r>
+                              <w:fldChar w:fldCharType="separate"/>
+                            </w:r>
+                            <w:r>
+                              <w:rPr>
+                                <w:noProof/>
+                              </w:rPr>
+                              <w:t>4</w:t>
+                            </w:r>
+                            <w:r>
+                              <w:rPr>
+                                <w:noProof/>
+                              </w:rPr>
+                              <w:fldChar w:fldCharType="end"/>
+                            </w:r>
+                            <w:r>
+                              <w:t>: Skisse database</w:t>
+                            </w:r>
+                          </w:p>
+                        </w:txbxContent>
+                      </wps:txbx>
+                      <wps:bodyPr rot="0" spcFirstLastPara="0" vertOverflow="overflow" horzOverflow="overflow" vert="horz" wrap="square" lIns="0" tIns="0" rIns="0" bIns="0" numCol="1" spcCol="0" rtlCol="0" fromWordArt="0" anchor="t" anchorCtr="0" forceAA="0" compatLnSpc="1">
+                        <a:prstTxWarp prst="textNoShape">
+                          <a:avLst/>
+                        </a:prstTxWarp>
+                        <a:spAutoFit/>
+                      </wps:bodyPr>
+                    </wps:wsp>
+                  </a:graphicData>
+                </a:graphic>
+              </wp:anchor>
+            </w:drawing>
+          </mc:Choice>
+          <mc:Fallback>
+            <w:pict>
+              <v:shapetype id="_x0000_t202" coordsize="21600,21600" o:spt="202" path="m,l,21600r21600,l21600,xe">
+                <v:stroke joinstyle="miter"/>
+                <v:path gradientshapeok="t" o:connecttype="rect"/>
+              </v:shapetype>
+              <v:shape id="Tekstboks 7" o:spid="_x0000_s1027" type="#_x0000_t202" style="position:absolute;margin-left:207.75pt;margin-top:176.05pt;width:246.3pt;height:.05pt;z-index:251667456;visibility:visible;mso-wrap-style:square;mso-wrap-distance-left:9pt;mso-wrap-distance-top:0;mso-wrap-distance-right:9pt;mso-wrap-distance-bottom:0;mso-position-horizontal:absolute;mso-position-horizontal-relative:text;mso-position-vertical:absolute;mso-position-vertical-relative:text;v-text-anchor:top" o:gfxdata="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" stroked="f">
+                <v:textbox style="mso-fit-shape-to-text:t" inset="0,0,0,0">
+                  <w:txbxContent>
+                    <w:p>
+                      <w:pPr>
+                        <w:pStyle w:val="Bildetekst"/>
+                        <w:jc w:val="right"/>
+                        <w:rPr>
+                          <w:rFonts w:ascii="Times New Roman" w:hAnsi="Times New Roman"/>
+                          <w:noProof/>
+                          <w:color w:val="365F91" w:themeColor="accent1" w:themeShade="BF"/>
+                        </w:rPr>
+                      </w:pPr>
+                      <w:r>
+                        <w:t xml:space="preserve">Figur </w:t>
+                      </w:r>
+                      <w:fldSimple w:instr=" SEQ Figur \* ARABIC ">
+                        <w:r>
+                          <w:rPr>
+                            <w:noProof/>
+                          </w:rPr>
+                          <w:t>4</w:t>
+                        </w:r>
+                      </w:fldSimple>
+                      <w:r>
+                        <w:t>: Skisse database</w:t>
+                      </w:r>
+                    </w:p>
+                  </w:txbxContent>
+                </v:textbox>
+                <w10:wrap type="square"/>
+              </v:shape>
+            </w:pict>
+          </mc:Fallback>
+        </mc:AlternateContent>
+      </w:r>
+      <w:r>
+        <w:rPr>
+          <w:rFonts w:ascii="Times New Roman" w:hAnsi="Times New Roman"/>
+          <w:noProof/>
+          <w:lang w:eastAsia="nb-NO"/>
+        </w:rPr>
+        <w:drawing>
+          <wp:anchor distT="0" distB="0" distL="114300" distR="114300" simplePos="0" relativeHeight="251665408" behindDoc="0" locked="0" layoutInCell="1" allowOverlap="1" wp14:anchorId="1B98E9F6" wp14:editId="5454420E">
+            <wp:simplePos x="0" y="0"/>
+            <wp:positionH relativeFrom="column">
+              <wp:posOffset>2638425</wp:posOffset>
+            </wp:positionH>
+            <wp:positionV relativeFrom="paragraph">
+              <wp:posOffset>159385</wp:posOffset>
+            </wp:positionV>
+            <wp:extent cx="3128010" cy="2019300"/>
+            <wp:effectExtent l="0" t="0" r="0" b="0"/>
+            <wp:wrapSquare wrapText="bothSides"/>
+            <wp:docPr id="2" name="Bilde 2"/>
+            <wp:cNvGraphicFramePr>
+              <a:graphicFrameLocks xmlns:a="http://schemas.openxmlformats.org/drawingml/2006/main" noChangeAspect="1"/>
+            </wp:cNvGraphicFramePr>
+            <a:graphic xmlns:a="http://schemas.openxmlformats.org/drawingml/2006/main">
+              <a:graphicData uri="http://schemas.openxmlformats.org/drawingml/2006/picture">
+                <pic:pic xmlns:pic="http://schemas.openxmlformats.org/drawingml/2006/picture">
+                  <pic:nvPicPr>
+                    <pic:cNvPr id="0" name="pj_ip.png"/>
+                    <pic:cNvPicPr/>
+                  </pic:nvPicPr>
+                  <pic:blipFill>
+                    <a:blip r:embed="rId14" cstate="print">
+                      <a:extLst>
+                        <a:ext uri="{28A0092B-C50C-407E-A947-70E740481C1C}">
+                          <a14:useLocalDpi xmlns:a14="http://schemas.microsoft.com/office/drawing/2010/main" val="0"/>
+                        </a:ext>
+                      </a:extLst>
+                    </a:blip>
+                    <a:stretch>
+                      <a:fillRect/>
+                    </a:stretch>
+                  </pic:blipFill>
+                  <pic:spPr>
+                    <a:xfrm>
+                      <a:off x="0" y="0"/>
+                      <a:ext cx="3128010" cy="2019300"/>
+                    </a:xfrm>
+                    <a:prstGeom prst="rect">
+                      <a:avLst/>
+                    </a:prstGeom>
+                  </pic:spPr>
+                </pic:pic>
+              </a:graphicData>
+            </a:graphic>
+            <wp14:sizeRelH relativeFrom="margin">
+              <wp14:pctWidth>0</wp14:pctWidth>
+            </wp14:sizeRelH>
+            <wp14:sizeRelV relativeFrom="margin">
+              <wp14:pctHeight>0</wp14:pctHeight>
+            </wp14:sizeRelV>
+          </wp:anchor>
+        </w:drawing>
+      </w:r>
       <w:r>
         <w:rPr>
           <w:rFonts w:ascii="Times New Roman" w:hAnsi="Times New Roman"/>
@@ -8881,7 +8798,7 @@
         </w:rPr>
         <w:t>Fysisk design</w:t>
       </w:r>
-      <w:bookmarkEnd w:id="6"/>
+      <w:bookmarkEnd w:id="7"/>
     </w:p>
     <w:p>
       <w:pPr>
@@ -9025,6 +8942,13 @@
         </w:rPr>
         <w:t xml:space="preserve">funksjonaliteten </w:t>
       </w:r>
+    </w:p>
+    <w:p>
+      <w:pPr>
+        <w:rPr>
+          <w:rFonts w:ascii="Times New Roman" w:hAnsi="Times New Roman"/>
+        </w:rPr>
+      </w:pPr>
       <w:r>
         <w:rPr>
           <w:rFonts w:ascii="Times New Roman" w:hAnsi="Times New Roman"/>
@@ -9109,20 +9033,8 @@
         <w:rPr>
           <w:rFonts w:ascii="Times New Roman" w:hAnsi="Times New Roman"/>
         </w:rPr>
+        <w:lastRenderedPageBreak/>
         <w:t xml:space="preserve">Løsningen vil i stor grad benytte seg av PHP, som vi skriver i Sublime Text. Vi trenger også database til løsningen som lages i MySQL. </w:t>
-      </w:r>
-    </w:p>
-    <w:p>
-      <w:pPr>
-        <w:rPr>
-          <w:rFonts w:ascii="Times New Roman" w:hAnsi="Times New Roman"/>
-        </w:rPr>
-      </w:pPr>
-      <w:r>
-        <w:rPr>
-          <w:rFonts w:ascii="Times New Roman" w:hAnsi="Times New Roman"/>
-        </w:rPr>
-        <w:t>(((SKRIV LITT TIL)))</w:t>
       </w:r>
     </w:p>
     <w:p>
@@ -9136,7 +9048,7 @@
           <w:szCs w:val="32"/>
         </w:rPr>
       </w:pPr>
-      <w:bookmarkStart w:id="7" w:name="_Toc382562244"/>
+      <w:bookmarkStart w:id="8" w:name="_Toc382562244"/>
       <w:r>
         <w:rPr>
           <w:rFonts w:ascii="Times New Roman" w:hAnsi="Times New Roman"/>
@@ -9144,10 +9056,9 @@
           <w:sz w:val="32"/>
           <w:szCs w:val="32"/>
         </w:rPr>
-        <w:lastRenderedPageBreak/>
         <w:t>Utvikling</w:t>
       </w:r>
-      <w:bookmarkEnd w:id="7"/>
+      <w:bookmarkEnd w:id="8"/>
     </w:p>
     <w:p>
       <w:pPr>
@@ -9191,7 +9102,7 @@
           <w:szCs w:val="28"/>
         </w:rPr>
       </w:pPr>
-      <w:bookmarkStart w:id="8" w:name="_Toc382562245"/>
+      <w:bookmarkStart w:id="9" w:name="_Toc382562245"/>
       <w:r>
         <w:rPr>
           <w:rFonts w:ascii="Times New Roman" w:hAnsi="Times New Roman"/>
@@ -9202,7 +9113,7 @@
         </w:rPr>
         <w:t>Utviklingsmiljø</w:t>
       </w:r>
-      <w:bookmarkEnd w:id="8"/>
+      <w:bookmarkEnd w:id="9"/>
     </w:p>
     <w:p>
       <w:pPr>
@@ -9451,7 +9362,7 @@
           <w:szCs w:val="28"/>
         </w:rPr>
       </w:pPr>
-      <w:bookmarkStart w:id="9" w:name="_Toc382562246"/>
+      <w:bookmarkStart w:id="10" w:name="_Toc382562246"/>
       <w:r>
         <w:rPr>
           <w:rFonts w:ascii="Times New Roman" w:hAnsi="Times New Roman"/>
@@ -9462,7 +9373,7 @@
         </w:rPr>
         <w:t>Usability</w:t>
       </w:r>
-      <w:bookmarkEnd w:id="9"/>
+      <w:bookmarkEnd w:id="10"/>
     </w:p>
     <w:p>
       <w:pPr>
@@ -9752,6 +9663,7 @@
           <w:szCs w:val="23"/>
           <w:lang w:eastAsia="nb-NO"/>
         </w:rPr>
+        <w:lastRenderedPageBreak/>
         <w:t>Brukeren vil få en tidsbegrenset beskjed i forhold til hva som skjer i forskjellige tilfeller. Når bruker skal logge inn eller registrere seg vil det enten dukke opp en beskjed om at utførelsen var vellykket eller returnere en feilmelding.</w:t>
       </w:r>
     </w:p>
@@ -9780,7 +9692,7 @@
           <w:szCs w:val="28"/>
         </w:rPr>
       </w:pPr>
-      <w:bookmarkStart w:id="10" w:name="_Toc382562247"/>
+      <w:bookmarkStart w:id="11" w:name="_Toc382562247"/>
       <w:r>
         <w:rPr>
           <w:rFonts w:ascii="Times New Roman" w:hAnsi="Times New Roman"/>
@@ -9791,7 +9703,7 @@
         </w:rPr>
         <w:t>Testing</w:t>
       </w:r>
-      <w:bookmarkEnd w:id="10"/>
+      <w:bookmarkEnd w:id="11"/>
       <w:r>
         <w:rPr>
           <w:rFonts w:ascii="Times New Roman" w:hAnsi="Times New Roman"/>
@@ -9931,7 +9843,7 @@
                               <w:rPr>
                                 <w:noProof/>
                               </w:rPr>
-                              <w:t>4</w:t>
+                              <w:t>5</w:t>
                             </w:r>
                             <w:r>
                               <w:rPr>
@@ -9959,7 +9871,7 @@
           </mc:Choice>
           <mc:Fallback>
             <w:pict>
-              <v:shape id="Text Box 5" o:spid="_x0000_s1027" type="#_x0000_t202" style="position:absolute;margin-left:335pt;margin-top:158.95pt;width:164.65pt;height:.05pt;z-index:251661312;visibility:visible;mso-wrap-style:square;mso-wrap-distance-left:9pt;mso-wrap-distance-top:0;mso-wrap-distance-right:9pt;mso-wrap-distance-bottom:0;mso-position-horizontal:absolute;mso-position-horizontal-relative:text;mso-position-vertical:absolute;mso-position-vertical-relative:text;v-text-anchor:top" o:gfxdata="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" stroked="f">
+              <v:shape id="Text Box 5" o:spid="_x0000_s1028" type="#_x0000_t202" style="position:absolute;margin-left:335pt;margin-top:158.95pt;width:164.65pt;height:.05pt;z-index:251661312;visibility:visible;mso-wrap-style:square;mso-wrap-distance-left:9pt;mso-wrap-distance-top:0;mso-wrap-distance-right:9pt;mso-wrap-distance-bottom:0;mso-position-horizontal:absolute;mso-position-horizontal-relative:text;mso-position-vertical:absolute;mso-position-vertical-relative:text;v-text-anchor:top" o:gfxdata="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" stroked="f">
                 <v:textbox style="mso-fit-shape-to-text:t" inset="0,0,0,0">
                   <w:txbxContent>
                     <w:p>
@@ -9981,7 +9893,7 @@
                           <w:rPr>
                             <w:noProof/>
                           </w:rPr>
-                          <w:t>4</w:t>
+                          <w:t>5</w:t>
                         </w:r>
                       </w:fldSimple>
                       <w:r>
@@ -10020,7 +9932,7 @@
             <wp:cNvGraphicFramePr/>
             <a:graphic xmlns:a="http://schemas.openxmlformats.org/drawingml/2006/main">
               <a:graphicData uri="http://schemas.openxmlformats.org/drawingml/2006/diagram">
-                <dgm:relIds xmlns:dgm="http://schemas.openxmlformats.org/drawingml/2006/diagram" xmlns:r="http://schemas.openxmlformats.org/officeDocument/2006/relationships" r:dm="rId13" r:lo="rId14" r:qs="rId15" r:cs="rId16"/>
+                <dgm:relIds xmlns:dgm="http://schemas.openxmlformats.org/drawingml/2006/diagram" xmlns:r="http://schemas.openxmlformats.org/officeDocument/2006/relationships" r:dm="rId15" r:lo="rId16" r:qs="rId17" r:cs="rId18"/>
               </a:graphicData>
             </a:graphic>
             <wp14:sizeRelH relativeFrom="margin">
@@ -10246,7 +10158,7 @@
           <w:szCs w:val="26"/>
         </w:rPr>
       </w:pPr>
-      <w:bookmarkStart w:id="11" w:name="_Toc382562248"/>
+      <w:bookmarkStart w:id="12" w:name="_Toc382562248"/>
       <w:r>
         <w:rPr>
           <w:rFonts w:ascii="Times New Roman" w:hAnsi="Times New Roman"/>
@@ -10256,7 +10168,7 @@
         </w:rPr>
         <w:t>Test Cases</w:t>
       </w:r>
-      <w:bookmarkEnd w:id="11"/>
+      <w:bookmarkEnd w:id="12"/>
     </w:p>
     <w:p>
       <w:pPr>
@@ -10832,7 +10744,6 @@
                 <w:sz w:val="20"/>
                 <w:szCs w:val="20"/>
               </w:rPr>
-              <w:lastRenderedPageBreak/>
               <w:t xml:space="preserve">Teste funksjonalitet beskrevet i </w:t>
             </w:r>
             <w:proofErr w:type="spellStart"/>
@@ -11503,8 +11414,6 @@
           <w:szCs w:val="26"/>
         </w:rPr>
       </w:pPr>
-      <w:bookmarkStart w:id="12" w:name="_GoBack"/>
-      <w:bookmarkEnd w:id="12"/>
     </w:p>
     <w:p>
       <w:pPr>
@@ -12954,14 +12863,14 @@
         <w:rPr>
           <w:rFonts w:ascii="Times New Roman" w:hAnsi="Times New Roman"/>
         </w:rPr>
-        <w:t xml:space="preserve">Gjennom en uke har vi fått prøvd å arbeide med å utvikle en løsning for vår kunde, Westerdals. Vi føler det ble knapt med tid og mye dokumentasjon som måtte skrive. Flere ganger måtte vi revidere risiko plan og prosjektplan med tanke på ferdigstille løsningen vår og få tiden til å strekke til. Det ble også litt flytende rollefordeling, da det er relativt lite </w:t>
+        <w:t xml:space="preserve">Gjennom en uke har vi fått prøvd å arbeide med å utvikle en løsning for vår kunde, Westerdals. Vi føler det ble knapt med tid og mye dokumentasjon som måtte skrive. Flere </w:t>
       </w:r>
       <w:r>
         <w:rPr>
           <w:rFonts w:ascii="Times New Roman" w:hAnsi="Times New Roman"/>
         </w:rPr>
         <w:lastRenderedPageBreak/>
-        <w:t>prosjekt, fordelt på en gruppe av 3.</w:t>
+        <w:t>ganger måtte vi revidere risiko plan og prosjektplan med tanke på ferdigstille løsningen vår og få tiden til å strekke til. Det ble også litt flytende rollefordeling, da det er relativt lite prosjekt, fordelt på en gruppe av 3.</w:t>
       </w:r>
     </w:p>
     <w:p>
@@ -12974,21 +12883,7 @@
         <w:rPr>
           <w:rFonts w:ascii="Times New Roman" w:hAnsi="Times New Roman"/>
         </w:rPr>
-        <w:t xml:space="preserve">Til tross for utfordringer som sykdom og frafall av ett gruppemedlem er vi fornøyd med vår første iterasjon og synes det er spennende og lærerikt å jobbe med. Prototypen vi har lagd matcher, føler vi, i stor grad det kunden ser etter. I tillegg så vi at det vi forstilte oss under </w:t>
-      </w:r>
-      <w:proofErr w:type="spellStart"/>
-      <w:r>
-        <w:rPr>
-          <w:rFonts w:ascii="Times New Roman" w:hAnsi="Times New Roman"/>
-        </w:rPr>
-        <w:t>visjonering</w:t>
-      </w:r>
-      <w:proofErr w:type="spellEnd"/>
-      <w:r>
-        <w:rPr>
-          <w:rFonts w:ascii="Times New Roman" w:hAnsi="Times New Roman"/>
-        </w:rPr>
-        <w:t>- og planleggingsfasen i meget stor grad ble realisert.</w:t>
+        <w:t>Til tross for utfordringer som sykdom og frafall av ett gruppemedlem er vi fornøyd med vår første iterasjon og synes det er spennende og lærerikt å jobbe med. Prototypen vi har lagd matcher, føler vi, i stor grad det kunden ser etter. I tillegg så vi at det vi forstilte oss under visjonering- og planleggingsfasen i meget stor grad ble realisert.</w:t>
       </w:r>
     </w:p>
     <w:p>
@@ -13407,6 +13302,7 @@
                 <w:rPr>
                   <w:noProof/>
                 </w:rPr>
+                <w:lastRenderedPageBreak/>
                 <w:t xml:space="preserve">PJ2111, G. 3., u.d. </w:t>
               </w:r>
               <w:r>
@@ -13446,13 +13342,6 @@
                   <w:lang w:val="en-US"/>
                 </w:rPr>
                 <w:br/>
-              </w:r>
-              <w:r>
-                <w:rPr>
-                  <w:noProof/>
-                  <w:lang w:val="en-US"/>
-                </w:rPr>
-                <w:lastRenderedPageBreak/>
                 <w:t>[Funnet 12 3 2014].</w:t>
               </w:r>
             </w:p>
@@ -13778,8 +13667,8 @@
       </w:r>
     </w:p>
     <w:sectPr>
-      <w:headerReference w:type="default" r:id="rId18"/>
-      <w:footerReference w:type="default" r:id="rId19"/>
+      <w:headerReference w:type="default" r:id="rId20"/>
+      <w:footerReference w:type="default" r:id="rId21"/>
       <w:pgSz w:w="11906" w:h="16838" w:code="9"/>
       <w:pgMar w:top="1418" w:right="1134" w:bottom="1418" w:left="1985" w:header="709" w:footer="709" w:gutter="0"/>
       <w:pgNumType w:start="0"/>
@@ -13933,7 +13822,7 @@
                               <w:noProof/>
                               <w:color w:val="000000" w:themeColor="text1"/>
                             </w:rPr>
-                            <w:t>10</w:t>
+                            <w:t>1</w:t>
                           </w:r>
                           <w:r>
                             <w:rPr>
@@ -13969,7 +13858,7 @@
               <v:stroke joinstyle="miter"/>
               <v:path gradientshapeok="t" o:connecttype="rect"/>
             </v:shapetype>
-            <v:shape id="Tekstboks 56" o:spid="_x0000_s1028" type="#_x0000_t202" style="position:absolute;margin-left:67.6pt;margin-top:0;width:118.8pt;height:31.15pt;z-index:251659264;visibility:visible;mso-wrap-style:square;mso-width-percent:0;mso-height-percent:0;mso-wrap-distance-left:9pt;mso-wrap-distance-top:0;mso-wrap-distance-right:9pt;mso-wrap-distance-bottom:0;mso-position-horizontal:right;mso-position-horizontal-relative:margin;mso-position-vertical:top;mso-position-vertical-relative:bottom-margin-area;mso-width-percent:0;mso-height-percent:0;mso-width-relative:margin;mso-height-relative:margin;v-text-anchor:top" o:gfxdata="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" filled="f" stroked="f" strokeweight=".5pt">
+            <v:shape id="Tekstboks 56" o:spid="_x0000_s1029" type="#_x0000_t202" style="position:absolute;margin-left:67.6pt;margin-top:0;width:118.8pt;height:31.15pt;z-index:251659264;visibility:visible;mso-wrap-style:square;mso-width-percent:0;mso-height-percent:0;mso-wrap-distance-left:9pt;mso-wrap-distance-top:0;mso-wrap-distance-right:9pt;mso-wrap-distance-bottom:0;mso-position-horizontal:right;mso-position-horizontal-relative:margin;mso-position-vertical:top;mso-position-vertical-relative:bottom-margin-area;mso-width-percent:0;mso-height-percent:0;mso-width-relative:margin;mso-height-relative:margin;v-text-anchor:top" o:gfxdata="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" filled="f" stroked="f" strokeweight=".5pt">
               <v:textbox style="mso-fit-shape-to-text:t">
                 <w:txbxContent>
                   <w:p>
@@ -14008,7 +13897,7 @@
                         <w:noProof/>
                         <w:color w:val="000000" w:themeColor="text1"/>
                       </w:rPr>
-                      <w:t>10</w:t>
+                      <w:t>1</w:t>
                     </w:r>
                     <w:r>
                       <w:rPr>
@@ -18544,37 +18433,37 @@
     </dgm:pt>
   </dgm:ptLst>
   <dgm:cxnLst>
-    <dgm:cxn modelId="{F44E79CE-DA64-494F-B19B-780EDA7ABFC3}" type="presOf" srcId="{B7D3E7FE-8A65-4036-BA09-5109D92D1DE2}" destId="{E6BA4EB8-6D2C-4DB3-9E30-B8952FFC30FA}" srcOrd="0" destOrd="0" presId="urn:microsoft.com/office/officeart/2005/8/layout/cycle5"/>
-    <dgm:cxn modelId="{22AE99E3-EE19-47C3-A23C-50921548555E}" type="presOf" srcId="{7B22AD7D-7264-49C7-8E28-F711B801A0EA}" destId="{F3D9C951-1314-4935-8DAD-014140817DEC}" srcOrd="0" destOrd="0" presId="urn:microsoft.com/office/officeart/2005/8/layout/cycle5"/>
+    <dgm:cxn modelId="{097FBEA0-EF05-44AF-9BF8-1978461EB1A5}" type="presOf" srcId="{59BE2D71-DA11-468F-9544-C558F72B86A0}" destId="{9FE704D8-479A-41CE-BAC2-9E2961D4BB7E}" srcOrd="0" destOrd="0" presId="urn:microsoft.com/office/officeart/2005/8/layout/cycle5"/>
+    <dgm:cxn modelId="{41EDE45A-4A1D-456B-A717-6B5B4261266B}" type="presOf" srcId="{AC06C117-E02F-4687-9839-D3E4F57D2AD8}" destId="{C91C949D-8593-46CD-9CFD-C875AB2CF1A7}" srcOrd="0" destOrd="0" presId="urn:microsoft.com/office/officeart/2005/8/layout/cycle5"/>
+    <dgm:cxn modelId="{6C7230F6-C5EB-4DCC-980D-C7136E402B13}" type="presOf" srcId="{7B22AD7D-7264-49C7-8E28-F711B801A0EA}" destId="{F3D9C951-1314-4935-8DAD-014140817DEC}" srcOrd="0" destOrd="0" presId="urn:microsoft.com/office/officeart/2005/8/layout/cycle5"/>
+    <dgm:cxn modelId="{04FFE655-A306-4AE5-8B69-11DB9EDD1E77}" srcId="{59BE2D71-DA11-468F-9544-C558F72B86A0}" destId="{7C8B5EA0-6101-402F-9C06-79F204FF6225}" srcOrd="3" destOrd="0" parTransId="{BB72D2DC-E15D-489E-A880-657CEBA53B9B}" sibTransId="{4432B673-483E-48E8-B404-10795BB2A59B}"/>
+    <dgm:cxn modelId="{38B1A6B5-EC37-4E60-9607-C0A3070FF1E0}" type="presOf" srcId="{4432B673-483E-48E8-B404-10795BB2A59B}" destId="{41BBD414-604D-464B-854A-F05381B23197}" srcOrd="0" destOrd="0" presId="urn:microsoft.com/office/officeart/2005/8/layout/cycle5"/>
+    <dgm:cxn modelId="{50A3A7E0-097A-4316-A9A2-A2C3C5C9FFD2}" srcId="{59BE2D71-DA11-468F-9544-C558F72B86A0}" destId="{B7D3E7FE-8A65-4036-BA09-5109D92D1DE2}" srcOrd="1" destOrd="0" parTransId="{DA7F63DA-B894-4621-AC92-5FB6CEAF4BA7}" sibTransId="{AC06C117-E02F-4687-9839-D3E4F57D2AD8}"/>
+    <dgm:cxn modelId="{EE54DC40-72A0-4CBE-A059-F1B87160761F}" type="presOf" srcId="{8855697B-3A55-4AA2-9A2B-FE47C666D8CE}" destId="{784835EC-8274-440C-B552-3B069392C3DD}" srcOrd="0" destOrd="0" presId="urn:microsoft.com/office/officeart/2005/8/layout/cycle5"/>
     <dgm:cxn modelId="{06A5D67A-BE71-4576-8B00-1AE7597D0718}" srcId="{59BE2D71-DA11-468F-9544-C558F72B86A0}" destId="{8855697B-3A55-4AA2-9A2B-FE47C666D8CE}" srcOrd="0" destOrd="0" parTransId="{C7005D32-11FC-4018-941F-A6D61E103796}" sibTransId="{7B22AD7D-7264-49C7-8E28-F711B801A0EA}"/>
-    <dgm:cxn modelId="{CA468392-F931-414C-8039-AFE95894A8FD}" type="presOf" srcId="{4432B673-483E-48E8-B404-10795BB2A59B}" destId="{41BBD414-604D-464B-854A-F05381B23197}" srcOrd="0" destOrd="0" presId="urn:microsoft.com/office/officeart/2005/8/layout/cycle5"/>
-    <dgm:cxn modelId="{04FFE655-A306-4AE5-8B69-11DB9EDD1E77}" srcId="{59BE2D71-DA11-468F-9544-C558F72B86A0}" destId="{7C8B5EA0-6101-402F-9C06-79F204FF6225}" srcOrd="3" destOrd="0" parTransId="{BB72D2DC-E15D-489E-A880-657CEBA53B9B}" sibTransId="{4432B673-483E-48E8-B404-10795BB2A59B}"/>
+    <dgm:cxn modelId="{1729B9FB-3454-467B-88D6-5505DDE4D91E}" type="presOf" srcId="{B7D3E7FE-8A65-4036-BA09-5109D92D1DE2}" destId="{E6BA4EB8-6D2C-4DB3-9E30-B8952FFC30FA}" srcOrd="0" destOrd="0" presId="urn:microsoft.com/office/officeart/2005/8/layout/cycle5"/>
+    <dgm:cxn modelId="{40365BCF-F8AA-45AE-AF36-4EFFD563B86A}" type="presOf" srcId="{19843F24-16D0-491A-A4B3-CE4A909C4818}" destId="{F7EEAB24-A659-475A-B1A9-9ED1481E65AD}" srcOrd="0" destOrd="0" presId="urn:microsoft.com/office/officeart/2005/8/layout/cycle5"/>
+    <dgm:cxn modelId="{7FAA7AEB-E25E-47A2-A22E-95F2550263E7}" type="presOf" srcId="{A52C8D3E-EA04-48C8-88B3-CB818D8BCDC6}" destId="{DD488EF0-4F17-4655-BB12-A3F02E513F56}" srcOrd="0" destOrd="0" presId="urn:microsoft.com/office/officeart/2005/8/layout/cycle5"/>
+    <dgm:cxn modelId="{823A686B-8CC8-4A34-A689-8B1F4D34CEA5}" type="presOf" srcId="{7C8B5EA0-6101-402F-9C06-79F204FF6225}" destId="{01938772-8FE8-4707-9F66-33934215CB06}" srcOrd="0" destOrd="0" presId="urn:microsoft.com/office/officeart/2005/8/layout/cycle5"/>
     <dgm:cxn modelId="{18B28133-DF7D-4CE8-8CFB-577FF0A67593}" srcId="{59BE2D71-DA11-468F-9544-C558F72B86A0}" destId="{A52C8D3E-EA04-48C8-88B3-CB818D8BCDC6}" srcOrd="2" destOrd="0" parTransId="{D82EF615-126E-47D2-820D-1AFDCB04010E}" sibTransId="{19843F24-16D0-491A-A4B3-CE4A909C4818}"/>
-    <dgm:cxn modelId="{528A86DA-A959-4D4A-8AAB-1F0F4F38B259}" type="presOf" srcId="{8855697B-3A55-4AA2-9A2B-FE47C666D8CE}" destId="{784835EC-8274-440C-B552-3B069392C3DD}" srcOrd="0" destOrd="0" presId="urn:microsoft.com/office/officeart/2005/8/layout/cycle5"/>
-    <dgm:cxn modelId="{86BA8968-E95C-4EAA-A6B8-BEA5C674C2F0}" type="presOf" srcId="{19843F24-16D0-491A-A4B3-CE4A909C4818}" destId="{F7EEAB24-A659-475A-B1A9-9ED1481E65AD}" srcOrd="0" destOrd="0" presId="urn:microsoft.com/office/officeart/2005/8/layout/cycle5"/>
-    <dgm:cxn modelId="{69EDF4E5-F533-45CB-AB30-0228177CD661}" type="presOf" srcId="{A52C8D3E-EA04-48C8-88B3-CB818D8BCDC6}" destId="{DD488EF0-4F17-4655-BB12-A3F02E513F56}" srcOrd="0" destOrd="0" presId="urn:microsoft.com/office/officeart/2005/8/layout/cycle5"/>
-    <dgm:cxn modelId="{50A3A7E0-097A-4316-A9A2-A2C3C5C9FFD2}" srcId="{59BE2D71-DA11-468F-9544-C558F72B86A0}" destId="{B7D3E7FE-8A65-4036-BA09-5109D92D1DE2}" srcOrd="1" destOrd="0" parTransId="{DA7F63DA-B894-4621-AC92-5FB6CEAF4BA7}" sibTransId="{AC06C117-E02F-4687-9839-D3E4F57D2AD8}"/>
-    <dgm:cxn modelId="{B85CD004-29D8-4B11-9A67-5CC4108CB034}" type="presOf" srcId="{59BE2D71-DA11-468F-9544-C558F72B86A0}" destId="{9FE704D8-479A-41CE-BAC2-9E2961D4BB7E}" srcOrd="0" destOrd="0" presId="urn:microsoft.com/office/officeart/2005/8/layout/cycle5"/>
-    <dgm:cxn modelId="{F20CB65F-236B-4276-814F-48AEAC74CAD4}" type="presOf" srcId="{7C8B5EA0-6101-402F-9C06-79F204FF6225}" destId="{01938772-8FE8-4707-9F66-33934215CB06}" srcOrd="0" destOrd="0" presId="urn:microsoft.com/office/officeart/2005/8/layout/cycle5"/>
-    <dgm:cxn modelId="{16826344-5896-4FC2-91B1-4ADD83813197}" type="presOf" srcId="{AC06C117-E02F-4687-9839-D3E4F57D2AD8}" destId="{C91C949D-8593-46CD-9CFD-C875AB2CF1A7}" srcOrd="0" destOrd="0" presId="urn:microsoft.com/office/officeart/2005/8/layout/cycle5"/>
-    <dgm:cxn modelId="{A8A8D108-EE21-4F22-A960-6B4AC169D73B}" type="presParOf" srcId="{9FE704D8-479A-41CE-BAC2-9E2961D4BB7E}" destId="{784835EC-8274-440C-B552-3B069392C3DD}" srcOrd="0" destOrd="0" presId="urn:microsoft.com/office/officeart/2005/8/layout/cycle5"/>
-    <dgm:cxn modelId="{82AD2B8A-2A09-4D5B-BC0E-DE4A3347F11C}" type="presParOf" srcId="{9FE704D8-479A-41CE-BAC2-9E2961D4BB7E}" destId="{83E471C6-091C-422D-AE2B-76E84E2CE82E}" srcOrd="1" destOrd="0" presId="urn:microsoft.com/office/officeart/2005/8/layout/cycle5"/>
-    <dgm:cxn modelId="{D1592527-9D0B-4F48-975B-4D0745865829}" type="presParOf" srcId="{9FE704D8-479A-41CE-BAC2-9E2961D4BB7E}" destId="{F3D9C951-1314-4935-8DAD-014140817DEC}" srcOrd="2" destOrd="0" presId="urn:microsoft.com/office/officeart/2005/8/layout/cycle5"/>
-    <dgm:cxn modelId="{470FF449-B45B-4D84-93A7-338364D3B28E}" type="presParOf" srcId="{9FE704D8-479A-41CE-BAC2-9E2961D4BB7E}" destId="{E6BA4EB8-6D2C-4DB3-9E30-B8952FFC30FA}" srcOrd="3" destOrd="0" presId="urn:microsoft.com/office/officeart/2005/8/layout/cycle5"/>
-    <dgm:cxn modelId="{7FD89D74-2ED0-4C8A-B75E-DC56A8203D4A}" type="presParOf" srcId="{9FE704D8-479A-41CE-BAC2-9E2961D4BB7E}" destId="{23FBE698-03EE-4A24-A940-CE6CF00CA427}" srcOrd="4" destOrd="0" presId="urn:microsoft.com/office/officeart/2005/8/layout/cycle5"/>
-    <dgm:cxn modelId="{26DFAB5A-C07D-4C47-8384-04BDD7A99958}" type="presParOf" srcId="{9FE704D8-479A-41CE-BAC2-9E2961D4BB7E}" destId="{C91C949D-8593-46CD-9CFD-C875AB2CF1A7}" srcOrd="5" destOrd="0" presId="urn:microsoft.com/office/officeart/2005/8/layout/cycle5"/>
-    <dgm:cxn modelId="{34523C91-7CA4-4652-B05D-EF207F25B756}" type="presParOf" srcId="{9FE704D8-479A-41CE-BAC2-9E2961D4BB7E}" destId="{DD488EF0-4F17-4655-BB12-A3F02E513F56}" srcOrd="6" destOrd="0" presId="urn:microsoft.com/office/officeart/2005/8/layout/cycle5"/>
-    <dgm:cxn modelId="{DDD40E41-05A1-4D9E-AA84-3D3567C7A51D}" type="presParOf" srcId="{9FE704D8-479A-41CE-BAC2-9E2961D4BB7E}" destId="{0A8F9E14-BA5D-4EBA-967C-227708BBC318}" srcOrd="7" destOrd="0" presId="urn:microsoft.com/office/officeart/2005/8/layout/cycle5"/>
-    <dgm:cxn modelId="{78407006-4A56-4C30-8F0E-EA8EB125F5BB}" type="presParOf" srcId="{9FE704D8-479A-41CE-BAC2-9E2961D4BB7E}" destId="{F7EEAB24-A659-475A-B1A9-9ED1481E65AD}" srcOrd="8" destOrd="0" presId="urn:microsoft.com/office/officeart/2005/8/layout/cycle5"/>
-    <dgm:cxn modelId="{13E3DAB1-7CBF-4479-8590-8C7E7DF40D1C}" type="presParOf" srcId="{9FE704D8-479A-41CE-BAC2-9E2961D4BB7E}" destId="{01938772-8FE8-4707-9F66-33934215CB06}" srcOrd="9" destOrd="0" presId="urn:microsoft.com/office/officeart/2005/8/layout/cycle5"/>
-    <dgm:cxn modelId="{C7076D14-34EF-46C8-8EBF-FBDC6D67E736}" type="presParOf" srcId="{9FE704D8-479A-41CE-BAC2-9E2961D4BB7E}" destId="{975DDB5D-A1D2-42B9-873F-C95DA00E10F8}" srcOrd="10" destOrd="0" presId="urn:microsoft.com/office/officeart/2005/8/layout/cycle5"/>
-    <dgm:cxn modelId="{5FE56B0E-7DD4-402C-B4CB-92BACDFA2453}" type="presParOf" srcId="{9FE704D8-479A-41CE-BAC2-9E2961D4BB7E}" destId="{41BBD414-604D-464B-854A-F05381B23197}" srcOrd="11" destOrd="0" presId="urn:microsoft.com/office/officeart/2005/8/layout/cycle5"/>
+    <dgm:cxn modelId="{786ED41E-E4A8-4054-BE16-CFB77DDCCE4D}" type="presParOf" srcId="{9FE704D8-479A-41CE-BAC2-9E2961D4BB7E}" destId="{784835EC-8274-440C-B552-3B069392C3DD}" srcOrd="0" destOrd="0" presId="urn:microsoft.com/office/officeart/2005/8/layout/cycle5"/>
+    <dgm:cxn modelId="{C49CA0BE-6BD3-479C-A8ED-97EBBEC36B22}" type="presParOf" srcId="{9FE704D8-479A-41CE-BAC2-9E2961D4BB7E}" destId="{83E471C6-091C-422D-AE2B-76E84E2CE82E}" srcOrd="1" destOrd="0" presId="urn:microsoft.com/office/officeart/2005/8/layout/cycle5"/>
+    <dgm:cxn modelId="{45746152-EF92-4DDD-A53C-E4DBC167DC90}" type="presParOf" srcId="{9FE704D8-479A-41CE-BAC2-9E2961D4BB7E}" destId="{F3D9C951-1314-4935-8DAD-014140817DEC}" srcOrd="2" destOrd="0" presId="urn:microsoft.com/office/officeart/2005/8/layout/cycle5"/>
+    <dgm:cxn modelId="{DC99E44B-16E2-43B1-925D-E6CE0C7F978B}" type="presParOf" srcId="{9FE704D8-479A-41CE-BAC2-9E2961D4BB7E}" destId="{E6BA4EB8-6D2C-4DB3-9E30-B8952FFC30FA}" srcOrd="3" destOrd="0" presId="urn:microsoft.com/office/officeart/2005/8/layout/cycle5"/>
+    <dgm:cxn modelId="{09E9816C-3893-4471-A8B3-527E22AD364C}" type="presParOf" srcId="{9FE704D8-479A-41CE-BAC2-9E2961D4BB7E}" destId="{23FBE698-03EE-4A24-A940-CE6CF00CA427}" srcOrd="4" destOrd="0" presId="urn:microsoft.com/office/officeart/2005/8/layout/cycle5"/>
+    <dgm:cxn modelId="{AB7C5317-8480-4055-9E44-CA9144E0BB55}" type="presParOf" srcId="{9FE704D8-479A-41CE-BAC2-9E2961D4BB7E}" destId="{C91C949D-8593-46CD-9CFD-C875AB2CF1A7}" srcOrd="5" destOrd="0" presId="urn:microsoft.com/office/officeart/2005/8/layout/cycle5"/>
+    <dgm:cxn modelId="{AB4FD4B6-B524-4FCF-A1F4-F69389215D82}" type="presParOf" srcId="{9FE704D8-479A-41CE-BAC2-9E2961D4BB7E}" destId="{DD488EF0-4F17-4655-BB12-A3F02E513F56}" srcOrd="6" destOrd="0" presId="urn:microsoft.com/office/officeart/2005/8/layout/cycle5"/>
+    <dgm:cxn modelId="{C7938F91-FD2B-4E63-AC1B-49B6A1BF76E8}" type="presParOf" srcId="{9FE704D8-479A-41CE-BAC2-9E2961D4BB7E}" destId="{0A8F9E14-BA5D-4EBA-967C-227708BBC318}" srcOrd="7" destOrd="0" presId="urn:microsoft.com/office/officeart/2005/8/layout/cycle5"/>
+    <dgm:cxn modelId="{D107D4A6-9366-40DC-9E5E-54E597990FCD}" type="presParOf" srcId="{9FE704D8-479A-41CE-BAC2-9E2961D4BB7E}" destId="{F7EEAB24-A659-475A-B1A9-9ED1481E65AD}" srcOrd="8" destOrd="0" presId="urn:microsoft.com/office/officeart/2005/8/layout/cycle5"/>
+    <dgm:cxn modelId="{CDB64C3E-0FAA-40AC-937F-7B706AE7F5A7}" type="presParOf" srcId="{9FE704D8-479A-41CE-BAC2-9E2961D4BB7E}" destId="{01938772-8FE8-4707-9F66-33934215CB06}" srcOrd="9" destOrd="0" presId="urn:microsoft.com/office/officeart/2005/8/layout/cycle5"/>
+    <dgm:cxn modelId="{6CD4053B-23E3-48AB-AC75-87B72C66D44F}" type="presParOf" srcId="{9FE704D8-479A-41CE-BAC2-9E2961D4BB7E}" destId="{975DDB5D-A1D2-42B9-873F-C95DA00E10F8}" srcOrd="10" destOrd="0" presId="urn:microsoft.com/office/officeart/2005/8/layout/cycle5"/>
+    <dgm:cxn modelId="{3ABECE2B-4846-4F27-A0B4-A3FBCF1077A4}" type="presParOf" srcId="{9FE704D8-479A-41CE-BAC2-9E2961D4BB7E}" destId="{41BBD414-604D-464B-854A-F05381B23197}" srcOrd="11" destOrd="0" presId="urn:microsoft.com/office/officeart/2005/8/layout/cycle5"/>
   </dgm:cxnLst>
   <dgm:bg/>
   <dgm:whole/>
   <dgm:extLst>
     <a:ext uri="http://schemas.microsoft.com/office/drawing/2008/diagram">
-      <dsp:dataModelExt xmlns:dsp="http://schemas.microsoft.com/office/drawing/2008/diagram" relId="rId17" minVer="http://schemas.openxmlformats.org/drawingml/2006/diagram"/>
+      <dsp:dataModelExt xmlns:dsp="http://schemas.microsoft.com/office/drawing/2008/diagram" relId="rId19" minVer="http://schemas.openxmlformats.org/drawingml/2006/diagram"/>
     </a:ext>
   </dgm:extLst>
 </dgm:dataModel>
@@ -20849,7 +20738,7 @@
 </file>
 
 <file path=customXml/itemProps2.xml><?xml version="1.0" encoding="utf-8"?>
-<ds:datastoreItem xmlns:ds="http://schemas.openxmlformats.org/officeDocument/2006/customXml" ds:itemID="{E8C4A3C0-3A9E-4200-AAED-82309281A159}">
+<ds:datastoreItem xmlns:ds="http://schemas.openxmlformats.org/officeDocument/2006/customXml" ds:itemID="{78A29ADF-142F-41CB-9DB2-8757A83913E3}">
   <ds:schemaRefs>
     <ds:schemaRef ds:uri="http://schemas.openxmlformats.org/officeDocument/2006/bibliography"/>
   </ds:schemaRefs>

</xml_diff>